<commit_message>
CICD Report Pipeline CHnages
</commit_message>
<xml_diff>
--- a/Cypress Automation Framework.docx
+++ b/Cypress Automation Framework.docx
@@ -5107,7 +5107,13 @@
         <w:spacing w:after="0"/>
       </w:pPr>
       <w:r>
-        <w:t>  search-Firefox:</w:t>
+        <w:t xml:space="preserve">  </w:t>
+      </w:r>
+      <w:r>
+        <w:rPr>
+          <w:highlight w:val="yellow"/>
+        </w:rPr>
+        <w:t>search-Edge:</w:t>
       </w:r>
     </w:p>
     <w:p>
@@ -5261,32 +5267,155 @@
         <w:rPr>
           <w:highlight w:val="yellow"/>
         </w:rPr>
-        <w:t xml:space="preserve"> -- --browser </w:t>
-      </w:r>
-      <w:proofErr w:type="spellStart"/>
-      <w:r>
-        <w:rPr>
-          <w:highlight w:val="yellow"/>
-        </w:rPr>
-        <w:t>firefox</w:t>
-      </w:r>
-      <w:proofErr w:type="spellEnd"/>
-    </w:p>
-    <w:p>
-      <w:pPr>
-        <w:tabs>
-          <w:tab w:val="left" w:pos="6820"/>
-        </w:tabs>
-        <w:spacing w:after="0"/>
-      </w:pPr>
-    </w:p>
-    <w:p>
-      <w:pPr>
-        <w:tabs>
-          <w:tab w:val="left" w:pos="6820"/>
-        </w:tabs>
-        <w:spacing w:after="0"/>
-      </w:pPr>
+        <w:t xml:space="preserve"> -- --browser edge</w:t>
+      </w:r>
+    </w:p>
+    <w:p>
+      <w:pPr>
+        <w:tabs>
+          <w:tab w:val="left" w:pos="6820"/>
+        </w:tabs>
+        <w:spacing w:after="0"/>
+      </w:pPr>
+    </w:p>
+    <w:p>
+      <w:pPr>
+        <w:tabs>
+          <w:tab w:val="left" w:pos="6820"/>
+        </w:tabs>
+        <w:spacing w:after="0"/>
+      </w:pPr>
+    </w:p>
+    <w:p>
+      <w:pPr>
+        <w:tabs>
+          <w:tab w:val="left" w:pos="6820"/>
+        </w:tabs>
+        <w:spacing w:after="0"/>
+        <w:rPr>
+          <w:b/>
+          <w:bCs/>
+        </w:rPr>
+      </w:pPr>
+      <w:r>
+        <w:rPr>
+          <w:b/>
+          <w:bCs/>
+        </w:rPr>
+        <w:t>15) Adding reports to CICD pipeline</w:t>
+      </w:r>
+    </w:p>
+    <w:p>
+      <w:pPr>
+        <w:tabs>
+          <w:tab w:val="left" w:pos="6820"/>
+        </w:tabs>
+        <w:spacing w:after="0"/>
+      </w:pPr>
+      <w:r>
+        <w:t xml:space="preserve">Add below to </w:t>
+      </w:r>
+      <w:proofErr w:type="spellStart"/>
+      <w:r>
+        <w:t>yml</w:t>
+      </w:r>
+      <w:proofErr w:type="spellEnd"/>
+      <w:r>
+        <w:t xml:space="preserve"> file</w:t>
+      </w:r>
+      <w:r>
+        <w:t xml:space="preserve">. Name can give any. Path </w:t>
+      </w:r>
+      <w:proofErr w:type="gramStart"/>
+      <w:r>
+        <w:t>give</w:t>
+      </w:r>
+      <w:proofErr w:type="gramEnd"/>
+      <w:r>
+        <w:t xml:space="preserve"> where reports are on your cypress studio</w:t>
+      </w:r>
+      <w:r>
+        <w:br/>
+      </w:r>
+      <w:r>
+        <w:t xml:space="preserve">      </w:t>
+      </w:r>
+      <w:r>
+        <w:rPr>
+          <w:highlight w:val="yellow"/>
+        </w:rPr>
+        <w:t>- name: Cypress Test Report</w:t>
+      </w:r>
+    </w:p>
+    <w:p>
+      <w:pPr>
+        <w:tabs>
+          <w:tab w:val="left" w:pos="6820"/>
+        </w:tabs>
+        <w:spacing w:after="0"/>
+      </w:pPr>
+      <w:r>
+        <w:t>        uses: actions/upload-artifact@v4</w:t>
+      </w:r>
+    </w:p>
+    <w:p>
+      <w:pPr>
+        <w:tabs>
+          <w:tab w:val="left" w:pos="6820"/>
+        </w:tabs>
+        <w:spacing w:after="0"/>
+      </w:pPr>
+      <w:r>
+        <w:t>        with:</w:t>
+      </w:r>
+    </w:p>
+    <w:p>
+      <w:pPr>
+        <w:tabs>
+          <w:tab w:val="left" w:pos="6820"/>
+        </w:tabs>
+        <w:spacing w:after="0"/>
+      </w:pPr>
+      <w:r>
+        <w:t xml:space="preserve">          </w:t>
+      </w:r>
+      <w:r>
+        <w:rPr>
+          <w:highlight w:val="yellow"/>
+        </w:rPr>
+        <w:t xml:space="preserve">name: </w:t>
+      </w:r>
+      <w:proofErr w:type="spellStart"/>
+      <w:r>
+        <w:rPr>
+          <w:highlight w:val="yellow"/>
+        </w:rPr>
+        <w:t>Mochaawsome</w:t>
+      </w:r>
+      <w:proofErr w:type="spellEnd"/>
+      <w:r>
+        <w:rPr>
+          <w:highlight w:val="yellow"/>
+        </w:rPr>
+        <w:t xml:space="preserve"> Reports</w:t>
+      </w:r>
+    </w:p>
+    <w:p>
+      <w:pPr>
+        <w:tabs>
+          <w:tab w:val="left" w:pos="6820"/>
+        </w:tabs>
+        <w:spacing w:after="0"/>
+      </w:pPr>
+      <w:r>
+        <w:t xml:space="preserve">          </w:t>
+      </w:r>
+      <w:r>
+        <w:rPr>
+          <w:highlight w:val="yellow"/>
+        </w:rPr>
+        <w:t>path: cypress/reports/html</w:t>
+      </w:r>
     </w:p>
     <w:p>
       <w:pPr>

</xml_diff>